<commit_message>
Avançando no capitulo 4
Novas modificações
</commit_message>
<xml_diff>
--- a/Anotacões.docx
+++ b/Anotacões.docx
@@ -3530,6 +3530,887 @@
           <w:b/>
         </w:rPr>
       </w:pPr>
+      <w:proofErr w:type="gramStart"/>
+      <w:r>
+        <w:rPr>
+          <w:b/>
+        </w:rPr>
+        <w:t>3</w:t>
+      </w:r>
+      <w:r>
+        <w:rPr>
+          <w:b/>
+        </w:rPr>
+        <w:t xml:space="preserve">.1 – </w:t>
+      </w:r>
+      <w:r>
+        <w:rPr>
+          <w:b/>
+        </w:rPr>
+        <w:t>Acesso</w:t>
+      </w:r>
+      <w:proofErr w:type="gramEnd"/>
+      <w:r>
+        <w:rPr>
+          <w:b/>
+        </w:rPr>
+        <w:t xml:space="preserve"> Nativo</w:t>
+      </w:r>
+    </w:p>
+    <w:p>
+      <w:pPr>
+        <w:jc w:val="both"/>
+        <w:rPr>
+          <w:b/>
+        </w:rPr>
+      </w:pPr>
+      <w:r>
+        <w:rPr>
+          <w:b/>
+        </w:rPr>
+        <w:t>3</w:t>
+      </w:r>
+      <w:r>
+        <w:rPr>
+          <w:b/>
+        </w:rPr>
+        <w:t xml:space="preserve">.1 – </w:t>
+      </w:r>
+      <w:proofErr w:type="gramStart"/>
+      <w:r>
+        <w:rPr>
+          <w:b/>
+        </w:rPr>
+        <w:t>PDO :</w:t>
+      </w:r>
+      <w:proofErr w:type="gramEnd"/>
+      <w:r>
+        <w:rPr>
+          <w:b/>
+        </w:rPr>
+        <w:t xml:space="preserve">: PHP Data </w:t>
+      </w:r>
+      <w:proofErr w:type="spellStart"/>
+      <w:r>
+        <w:rPr>
+          <w:b/>
+        </w:rPr>
+        <w:t>Objetcs</w:t>
+      </w:r>
+      <w:proofErr w:type="spellEnd"/>
+    </w:p>
+    <w:p>
+      <w:pPr>
+        <w:jc w:val="both"/>
+        <w:rPr>
+          <w:b/>
+        </w:rPr>
+      </w:pPr>
+      <w:r>
+        <w:rPr>
+          <w:b/>
+        </w:rPr>
+        <w:t xml:space="preserve">3.2.2.1 – Inserção, alteração e </w:t>
+      </w:r>
+      <w:proofErr w:type="gramStart"/>
+      <w:r>
+        <w:rPr>
+          <w:b/>
+        </w:rPr>
+        <w:t>exclusão</w:t>
+      </w:r>
+      <w:proofErr w:type="gramEnd"/>
+    </w:p>
+    <w:p>
+      <w:pPr>
+        <w:spacing w:after="0" w:line="240" w:lineRule="auto"/>
+        <w:jc w:val="both"/>
+        <w:rPr>
+          <w:rFonts w:ascii="Courier New" w:hAnsi="Courier New" w:cs="Courier New"/>
+          <w:sz w:val="20"/>
+        </w:rPr>
+      </w:pPr>
+      <w:r>
+        <w:rPr>
+          <w:rFonts w:ascii="Courier New" w:hAnsi="Courier New" w:cs="Courier New"/>
+          <w:sz w:val="20"/>
+        </w:rPr>
+        <w:t>$</w:t>
+      </w:r>
+      <w:proofErr w:type="spellStart"/>
+      <w:r>
+        <w:rPr>
+          <w:rFonts w:ascii="Courier New" w:hAnsi="Courier New" w:cs="Courier New"/>
+          <w:sz w:val="20"/>
+        </w:rPr>
+        <w:t>conn</w:t>
+      </w:r>
+      <w:proofErr w:type="spellEnd"/>
+      <w:r>
+        <w:rPr>
+          <w:rFonts w:ascii="Courier New" w:hAnsi="Courier New" w:cs="Courier New"/>
+          <w:sz w:val="20"/>
+        </w:rPr>
+        <w:t xml:space="preserve"> = new </w:t>
+      </w:r>
+      <w:proofErr w:type="gramStart"/>
+      <w:r>
+        <w:rPr>
+          <w:rFonts w:ascii="Courier New" w:hAnsi="Courier New" w:cs="Courier New"/>
+          <w:sz w:val="20"/>
+        </w:rPr>
+        <w:t>PDO(</w:t>
+      </w:r>
+      <w:proofErr w:type="gramEnd"/>
+      <w:r>
+        <w:rPr>
+          <w:rFonts w:ascii="Courier New" w:hAnsi="Courier New" w:cs="Courier New"/>
+          <w:sz w:val="20"/>
+        </w:rPr>
+        <w:t xml:space="preserve">‘dados da </w:t>
+      </w:r>
+      <w:proofErr w:type="spellStart"/>
+      <w:r>
+        <w:rPr>
+          <w:rFonts w:ascii="Courier New" w:hAnsi="Courier New" w:cs="Courier New"/>
+          <w:sz w:val="20"/>
+        </w:rPr>
+        <w:t>conexao</w:t>
+      </w:r>
+      <w:proofErr w:type="spellEnd"/>
+      <w:r>
+        <w:rPr>
+          <w:rFonts w:ascii="Courier New" w:hAnsi="Courier New" w:cs="Courier New"/>
+          <w:sz w:val="20"/>
+        </w:rPr>
+        <w:t>’);</w:t>
+      </w:r>
+    </w:p>
+    <w:p>
+      <w:pPr>
+        <w:spacing w:after="0" w:line="240" w:lineRule="auto"/>
+        <w:jc w:val="both"/>
+        <w:rPr>
+          <w:rFonts w:ascii="Courier New" w:hAnsi="Courier New" w:cs="Courier New"/>
+          <w:sz w:val="20"/>
+          <w:lang w:val="en-US"/>
+        </w:rPr>
+      </w:pPr>
+      <w:r>
+        <w:rPr>
+          <w:rFonts w:ascii="Courier New" w:hAnsi="Courier New" w:cs="Courier New"/>
+          <w:sz w:val="20"/>
+          <w:lang w:val="en-US"/>
+        </w:rPr>
+        <w:t>$conn-&gt;</w:t>
+      </w:r>
+      <w:proofErr w:type="gramStart"/>
+      <w:r>
+        <w:rPr>
+          <w:rFonts w:ascii="Courier New" w:hAnsi="Courier New" w:cs="Courier New"/>
+          <w:sz w:val="20"/>
+          <w:lang w:val="en-US"/>
+        </w:rPr>
+        <w:t>exec(</w:t>
+      </w:r>
+      <w:proofErr w:type="gramEnd"/>
+      <w:r>
+        <w:rPr>
+          <w:rFonts w:ascii="Courier New" w:hAnsi="Courier New" w:cs="Courier New"/>
+          <w:sz w:val="20"/>
+          <w:lang w:val="en-US"/>
+        </w:rPr>
+        <w:t>“INSERT INTO ....”);</w:t>
+      </w:r>
+    </w:p>
+    <w:p>
+      <w:pPr>
+        <w:spacing w:line="240" w:lineRule="auto"/>
+        <w:jc w:val="both"/>
+        <w:rPr>
+          <w:rFonts w:ascii="Courier New" w:hAnsi="Courier New" w:cs="Courier New"/>
+          <w:sz w:val="20"/>
+          <w:lang w:val="en-US"/>
+        </w:rPr>
+      </w:pPr>
+      <w:r>
+        <w:rPr>
+          <w:rFonts w:ascii="Courier New" w:hAnsi="Courier New" w:cs="Courier New"/>
+          <w:sz w:val="20"/>
+          <w:lang w:val="en-US"/>
+        </w:rPr>
+        <w:t>$conn = null;</w:t>
+      </w:r>
+    </w:p>
+    <w:p>
+      <w:pPr>
+        <w:jc w:val="both"/>
+        <w:rPr>
+          <w:b/>
+        </w:rPr>
+      </w:pPr>
+      <w:r>
+        <w:rPr>
+          <w:b/>
+        </w:rPr>
+        <w:t>3.2.2.2 – Listagem</w:t>
+      </w:r>
+    </w:p>
+    <w:tbl>
+      <w:tblPr>
+        <w:tblStyle w:val="Tabelacomgrade"/>
+        <w:tblW w:w="0" w:type="auto"/>
+        <w:tblInd w:w="108" w:type="dxa"/>
+        <w:tblLook w:val="04A0" w:firstRow="1" w:lastRow="0" w:firstColumn="1" w:lastColumn="0" w:noHBand="0" w:noVBand="1"/>
+      </w:tblPr>
+      <w:tblGrid>
+        <w:gridCol w:w="2031"/>
+        <w:gridCol w:w="7041"/>
+      </w:tblGrid>
+      <w:tr>
+        <w:tc>
+          <w:tcPr>
+            <w:tcW w:w="2031" w:type="dxa"/>
+          </w:tcPr>
+          <w:p>
+            <w:pPr>
+              <w:jc w:val="both"/>
+              <w:rPr>
+                <w:b/>
+              </w:rPr>
+            </w:pPr>
+            <w:proofErr w:type="spellStart"/>
+            <w:r>
+              <w:rPr>
+                <w:b/>
+              </w:rPr>
+              <w:t>Parâetros</w:t>
+            </w:r>
+            <w:proofErr w:type="spellEnd"/>
+          </w:p>
+        </w:tc>
+        <w:tc>
+          <w:tcPr>
+            <w:tcW w:w="7041" w:type="dxa"/>
+          </w:tcPr>
+          <w:p>
+            <w:pPr>
+              <w:jc w:val="both"/>
+              <w:rPr>
+                <w:b/>
+              </w:rPr>
+            </w:pPr>
+            <w:r>
+              <w:rPr>
+                <w:b/>
+              </w:rPr>
+              <w:t>Descrição</w:t>
+            </w:r>
+          </w:p>
+        </w:tc>
+      </w:tr>
+      <w:tr>
+        <w:tc>
+          <w:tcPr>
+            <w:tcW w:w="2031" w:type="dxa"/>
+          </w:tcPr>
+          <w:p>
+            <w:pPr>
+              <w:jc w:val="both"/>
+              <w:rPr>
+                <w:b/>
+              </w:rPr>
+            </w:pPr>
+            <w:r>
+              <w:rPr>
+                <w:b/>
+              </w:rPr>
+              <w:t>PDO</w:t>
+            </w:r>
+            <w:proofErr w:type="gramStart"/>
+            <w:r>
+              <w:rPr>
+                <w:b/>
+              </w:rPr>
+              <w:t>::</w:t>
+            </w:r>
+            <w:proofErr w:type="gramEnd"/>
+            <w:r>
+              <w:rPr>
+                <w:b/>
+              </w:rPr>
+              <w:t>FETCH_ASSOC</w:t>
+            </w:r>
+          </w:p>
+        </w:tc>
+        <w:tc>
+          <w:tcPr>
+            <w:tcW w:w="7041" w:type="dxa"/>
+          </w:tcPr>
+          <w:p>
+            <w:r>
+              <w:t xml:space="preserve">Retorna um </w:t>
+            </w:r>
+            <w:proofErr w:type="spellStart"/>
+            <w:r>
+              <w:t>array</w:t>
+            </w:r>
+            <w:proofErr w:type="spellEnd"/>
+            <w:r>
+              <w:t xml:space="preserve"> indexado pelo nome da coluna</w:t>
+            </w:r>
+            <w:r>
+              <w:t>.</w:t>
+            </w:r>
+          </w:p>
+        </w:tc>
+      </w:tr>
+      <w:tr>
+        <w:tc>
+          <w:tcPr>
+            <w:tcW w:w="2031" w:type="dxa"/>
+          </w:tcPr>
+          <w:p>
+            <w:pPr>
+              <w:jc w:val="both"/>
+              <w:rPr>
+                <w:b/>
+              </w:rPr>
+            </w:pPr>
+            <w:r>
+              <w:rPr>
+                <w:b/>
+              </w:rPr>
+              <w:t>PDO</w:t>
+            </w:r>
+            <w:proofErr w:type="gramStart"/>
+            <w:r>
+              <w:rPr>
+                <w:b/>
+              </w:rPr>
+              <w:t>::</w:t>
+            </w:r>
+            <w:proofErr w:type="gramEnd"/>
+            <w:r>
+              <w:rPr>
+                <w:b/>
+              </w:rPr>
+              <w:t>FETCH_NUM</w:t>
+            </w:r>
+          </w:p>
+        </w:tc>
+        <w:tc>
+          <w:tcPr>
+            <w:tcW w:w="7041" w:type="dxa"/>
+          </w:tcPr>
+          <w:p>
+            <w:r>
+              <w:t xml:space="preserve">Retorna um </w:t>
+            </w:r>
+            <w:proofErr w:type="spellStart"/>
+            <w:r>
+              <w:t>array</w:t>
+            </w:r>
+            <w:proofErr w:type="spellEnd"/>
+            <w:r>
+              <w:t xml:space="preserve"> indexado pela posição numérica da coluna.</w:t>
+            </w:r>
+          </w:p>
+        </w:tc>
+      </w:tr>
+      <w:tr>
+        <w:tc>
+          <w:tcPr>
+            <w:tcW w:w="2031" w:type="dxa"/>
+          </w:tcPr>
+          <w:p>
+            <w:r>
+              <w:rPr>
+                <w:b/>
+              </w:rPr>
+              <w:t>PDO</w:t>
+            </w:r>
+            <w:proofErr w:type="gramStart"/>
+            <w:r>
+              <w:rPr>
+                <w:b/>
+              </w:rPr>
+              <w:t>::</w:t>
+            </w:r>
+            <w:proofErr w:type="gramEnd"/>
+            <w:r>
+              <w:rPr>
+                <w:b/>
+              </w:rPr>
+              <w:t>FETCH_BOTH</w:t>
+            </w:r>
+          </w:p>
+        </w:tc>
+        <w:tc>
+          <w:tcPr>
+            <w:tcW w:w="7041" w:type="dxa"/>
+          </w:tcPr>
+          <w:p>
+            <w:r>
+              <w:t xml:space="preserve">Retorna um </w:t>
+            </w:r>
+            <w:proofErr w:type="spellStart"/>
+            <w:r>
+              <w:t>array</w:t>
+            </w:r>
+            <w:proofErr w:type="spellEnd"/>
+            <w:r>
+              <w:t xml:space="preserve"> indexado pelo nome da coluna e pela posição numérica da mesma.</w:t>
+            </w:r>
+          </w:p>
+        </w:tc>
+      </w:tr>
+      <w:tr>
+        <w:tc>
+          <w:tcPr>
+            <w:tcW w:w="2031" w:type="dxa"/>
+          </w:tcPr>
+          <w:p>
+            <w:r>
+              <w:rPr>
+                <w:b/>
+              </w:rPr>
+              <w:t>PDO</w:t>
+            </w:r>
+            <w:proofErr w:type="gramStart"/>
+            <w:r>
+              <w:rPr>
+                <w:b/>
+              </w:rPr>
+              <w:t>::</w:t>
+            </w:r>
+            <w:proofErr w:type="gramEnd"/>
+            <w:r>
+              <w:rPr>
+                <w:b/>
+              </w:rPr>
+              <w:t>FETCH_OBJ</w:t>
+            </w:r>
+          </w:p>
+        </w:tc>
+        <w:tc>
+          <w:tcPr>
+            <w:tcW w:w="7041" w:type="dxa"/>
+          </w:tcPr>
+          <w:p>
+            <w:r>
+              <w:t>Retorna um objeto anônimo (</w:t>
+            </w:r>
+            <w:proofErr w:type="spellStart"/>
+            <w:proofErr w:type="gramStart"/>
+            <w:r>
+              <w:t>StdClass</w:t>
+            </w:r>
+            <w:proofErr w:type="spellEnd"/>
+            <w:proofErr w:type="gramEnd"/>
+            <w:r>
+              <w:t>), de modo que a cada coluna é acessada como uma propriedade;</w:t>
+            </w:r>
+          </w:p>
+        </w:tc>
+      </w:tr>
+    </w:tbl>
+    <w:p>
+      <w:pPr>
+        <w:jc w:val="both"/>
+      </w:pPr>
+    </w:p>
+    <w:p>
+      <w:pPr>
+        <w:spacing w:after="0" w:line="240" w:lineRule="auto"/>
+        <w:rPr>
+          <w:rFonts w:ascii="Courier New" w:hAnsi="Courier New" w:cs="Courier New"/>
+          <w:sz w:val="20"/>
+        </w:rPr>
+      </w:pPr>
+      <w:r>
+        <w:rPr>
+          <w:rFonts w:ascii="Courier New" w:hAnsi="Courier New" w:cs="Courier New"/>
+          <w:sz w:val="20"/>
+        </w:rPr>
+        <w:t>$</w:t>
+      </w:r>
+      <w:proofErr w:type="spellStart"/>
+      <w:r>
+        <w:rPr>
+          <w:rFonts w:ascii="Courier New" w:hAnsi="Courier New" w:cs="Courier New"/>
+          <w:sz w:val="20"/>
+        </w:rPr>
+        <w:t>conn</w:t>
+      </w:r>
+      <w:proofErr w:type="spellEnd"/>
+      <w:r>
+        <w:rPr>
+          <w:rFonts w:ascii="Courier New" w:hAnsi="Courier New" w:cs="Courier New"/>
+          <w:sz w:val="20"/>
+        </w:rPr>
+        <w:t xml:space="preserve"> = new </w:t>
+      </w:r>
+      <w:proofErr w:type="gramStart"/>
+      <w:r>
+        <w:rPr>
+          <w:rFonts w:ascii="Courier New" w:hAnsi="Courier New" w:cs="Courier New"/>
+          <w:sz w:val="20"/>
+        </w:rPr>
+        <w:t>PDO(</w:t>
+      </w:r>
+      <w:proofErr w:type="gramEnd"/>
+      <w:r>
+        <w:rPr>
+          <w:rFonts w:ascii="Courier New" w:hAnsi="Courier New" w:cs="Courier New"/>
+          <w:sz w:val="20"/>
+        </w:rPr>
+        <w:t xml:space="preserve">‘dados da </w:t>
+      </w:r>
+      <w:proofErr w:type="spellStart"/>
+      <w:r>
+        <w:rPr>
+          <w:rFonts w:ascii="Courier New" w:hAnsi="Courier New" w:cs="Courier New"/>
+          <w:sz w:val="20"/>
+        </w:rPr>
+        <w:t>conexao</w:t>
+      </w:r>
+      <w:proofErr w:type="spellEnd"/>
+      <w:r>
+        <w:rPr>
+          <w:rFonts w:ascii="Courier New" w:hAnsi="Courier New" w:cs="Courier New"/>
+          <w:sz w:val="20"/>
+        </w:rPr>
+        <w:t>’);</w:t>
+      </w:r>
+    </w:p>
+    <w:p>
+      <w:pPr>
+        <w:spacing w:after="0" w:line="240" w:lineRule="auto"/>
+        <w:rPr>
+          <w:rFonts w:ascii="Courier New" w:hAnsi="Courier New" w:cs="Courier New"/>
+          <w:sz w:val="20"/>
+          <w:lang w:val="en-US"/>
+        </w:rPr>
+      </w:pPr>
+      <w:r>
+        <w:rPr>
+          <w:rFonts w:ascii="Courier New" w:hAnsi="Courier New" w:cs="Courier New"/>
+          <w:sz w:val="20"/>
+          <w:lang w:val="en-US"/>
+        </w:rPr>
+        <w:t>$result = $conn-&gt;</w:t>
+      </w:r>
+      <w:proofErr w:type="gramStart"/>
+      <w:r>
+        <w:rPr>
+          <w:rFonts w:ascii="Courier New" w:hAnsi="Courier New" w:cs="Courier New"/>
+          <w:sz w:val="20"/>
+          <w:lang w:val="en-US"/>
+        </w:rPr>
+        <w:t>query(</w:t>
+      </w:r>
+      <w:proofErr w:type="gramEnd"/>
+      <w:r>
+        <w:rPr>
+          <w:rFonts w:ascii="Courier New" w:hAnsi="Courier New" w:cs="Courier New"/>
+          <w:sz w:val="20"/>
+          <w:lang w:val="en-US"/>
+        </w:rPr>
+        <w:t>“SELECT * FROM....”);</w:t>
+      </w:r>
+    </w:p>
+    <w:p>
+      <w:pPr>
+        <w:spacing w:after="0" w:line="240" w:lineRule="auto"/>
+        <w:rPr>
+          <w:rFonts w:ascii="Courier New" w:hAnsi="Courier New" w:cs="Courier New"/>
+          <w:sz w:val="20"/>
+          <w:lang w:val="en-US"/>
+        </w:rPr>
+      </w:pPr>
+      <w:r>
+        <w:rPr>
+          <w:rFonts w:ascii="Courier New" w:hAnsi="Courier New" w:cs="Courier New"/>
+          <w:sz w:val="20"/>
+          <w:lang w:val="en-US"/>
+        </w:rPr>
+        <w:br/>
+      </w:r>
+      <w:proofErr w:type="gramStart"/>
+      <w:r>
+        <w:rPr>
+          <w:rFonts w:ascii="Courier New" w:hAnsi="Courier New" w:cs="Courier New"/>
+          <w:sz w:val="20"/>
+          <w:lang w:val="en-US"/>
+        </w:rPr>
+        <w:t>while(</w:t>
+      </w:r>
+      <w:proofErr w:type="gramEnd"/>
+      <w:r>
+        <w:rPr>
+          <w:rFonts w:ascii="Courier New" w:hAnsi="Courier New" w:cs="Courier New"/>
+          <w:sz w:val="20"/>
+          <w:lang w:val="en-US"/>
+        </w:rPr>
+        <w:t>$row = $result-&gt;fetch(PDO::FETCH_OBJ){</w:t>
+      </w:r>
+    </w:p>
+    <w:p>
+      <w:pPr>
+        <w:spacing w:after="0" w:line="240" w:lineRule="auto"/>
+        <w:rPr>
+          <w:rFonts w:ascii="Courier New" w:hAnsi="Courier New" w:cs="Courier New"/>
+          <w:sz w:val="20"/>
+        </w:rPr>
+      </w:pPr>
+      <w:r>
+        <w:rPr>
+          <w:rFonts w:ascii="Courier New" w:hAnsi="Courier New" w:cs="Courier New"/>
+          <w:sz w:val="20"/>
+          <w:lang w:val="en-US"/>
+        </w:rPr>
+        <w:t xml:space="preserve">    </w:t>
+      </w:r>
+      <w:proofErr w:type="spellStart"/>
+      <w:proofErr w:type="gramStart"/>
+      <w:r>
+        <w:rPr>
+          <w:rFonts w:ascii="Courier New" w:hAnsi="Courier New" w:cs="Courier New"/>
+          <w:sz w:val="20"/>
+        </w:rPr>
+        <w:t>echo</w:t>
+      </w:r>
+      <w:proofErr w:type="spellEnd"/>
+      <w:proofErr w:type="gramEnd"/>
+      <w:r>
+        <w:rPr>
+          <w:rFonts w:ascii="Courier New" w:hAnsi="Courier New" w:cs="Courier New"/>
+          <w:sz w:val="20"/>
+        </w:rPr>
+        <w:t xml:space="preserve"> “” . $</w:t>
+      </w:r>
+      <w:proofErr w:type="spellStart"/>
+      <w:r>
+        <w:rPr>
+          <w:rFonts w:ascii="Courier New" w:hAnsi="Courier New" w:cs="Courier New"/>
+          <w:sz w:val="20"/>
+        </w:rPr>
+        <w:t>row</w:t>
+      </w:r>
+      <w:proofErr w:type="spellEnd"/>
+      <w:r>
+        <w:rPr>
+          <w:rFonts w:ascii="Courier New" w:hAnsi="Courier New" w:cs="Courier New"/>
+          <w:sz w:val="20"/>
+        </w:rPr>
+        <w:t>-&gt;</w:t>
+      </w:r>
+      <w:proofErr w:type="spellStart"/>
+      <w:proofErr w:type="gramStart"/>
+      <w:r>
+        <w:rPr>
+          <w:rFonts w:ascii="Courier New" w:hAnsi="Courier New" w:cs="Courier New"/>
+          <w:sz w:val="20"/>
+        </w:rPr>
+        <w:t>codigo</w:t>
+      </w:r>
+      <w:proofErr w:type="spellEnd"/>
+      <w:r>
+        <w:rPr>
+          <w:rFonts w:ascii="Courier New" w:hAnsi="Courier New" w:cs="Courier New"/>
+          <w:sz w:val="20"/>
+        </w:rPr>
+        <w:t xml:space="preserve"> .</w:t>
+      </w:r>
+      <w:proofErr w:type="gramEnd"/>
+      <w:r>
+        <w:rPr>
+          <w:rFonts w:ascii="Courier New" w:hAnsi="Courier New" w:cs="Courier New"/>
+          <w:sz w:val="20"/>
+        </w:rPr>
+        <w:t xml:space="preserve"> </w:t>
+      </w:r>
+      <w:proofErr w:type="gramStart"/>
+      <w:r>
+        <w:rPr>
+          <w:rFonts w:ascii="Courier New" w:hAnsi="Courier New" w:cs="Courier New"/>
+          <w:sz w:val="20"/>
+        </w:rPr>
+        <w:t xml:space="preserve">“ </w:t>
+      </w:r>
+      <w:proofErr w:type="gramEnd"/>
+      <w:r>
+        <w:rPr>
+          <w:rFonts w:ascii="Courier New" w:hAnsi="Courier New" w:cs="Courier New"/>
+          <w:sz w:val="20"/>
+        </w:rPr>
+        <w:t>” . $</w:t>
+      </w:r>
+      <w:proofErr w:type="spellStart"/>
+      <w:r>
+        <w:rPr>
+          <w:rFonts w:ascii="Courier New" w:hAnsi="Courier New" w:cs="Courier New"/>
+          <w:sz w:val="20"/>
+        </w:rPr>
+        <w:t>row</w:t>
+      </w:r>
+      <w:proofErr w:type="spellEnd"/>
+      <w:r>
+        <w:rPr>
+          <w:rFonts w:ascii="Courier New" w:hAnsi="Courier New" w:cs="Courier New"/>
+          <w:sz w:val="20"/>
+        </w:rPr>
+        <w:t>-&gt;</w:t>
+      </w:r>
+      <w:proofErr w:type="gramStart"/>
+      <w:r>
+        <w:rPr>
+          <w:rFonts w:ascii="Courier New" w:hAnsi="Courier New" w:cs="Courier New"/>
+          <w:sz w:val="20"/>
+        </w:rPr>
+        <w:t>nome</w:t>
+      </w:r>
+      <w:r>
+        <w:rPr>
+          <w:rFonts w:ascii="Courier New" w:hAnsi="Courier New" w:cs="Courier New"/>
+          <w:sz w:val="20"/>
+        </w:rPr>
+        <w:t xml:space="preserve"> .</w:t>
+      </w:r>
+      <w:proofErr w:type="gramEnd"/>
+      <w:r>
+        <w:rPr>
+          <w:rFonts w:ascii="Courier New" w:hAnsi="Courier New" w:cs="Courier New"/>
+          <w:sz w:val="20"/>
+        </w:rPr>
+        <w:t xml:space="preserve"> “&lt;</w:t>
+      </w:r>
+      <w:proofErr w:type="spellStart"/>
+      <w:proofErr w:type="gramStart"/>
+      <w:r>
+        <w:rPr>
+          <w:rFonts w:ascii="Courier New" w:hAnsi="Courier New" w:cs="Courier New"/>
+          <w:sz w:val="20"/>
+        </w:rPr>
+        <w:t>br</w:t>
+      </w:r>
+      <w:proofErr w:type="spellEnd"/>
+      <w:proofErr w:type="gramEnd"/>
+      <w:r>
+        <w:rPr>
+          <w:rFonts w:ascii="Courier New" w:hAnsi="Courier New" w:cs="Courier New"/>
+          <w:sz w:val="20"/>
+        </w:rPr>
+        <w:t>&gt;”;</w:t>
+      </w:r>
+    </w:p>
+    <w:p>
+      <w:pPr>
+        <w:spacing w:after="0" w:line="240" w:lineRule="auto"/>
+        <w:rPr>
+          <w:rFonts w:ascii="Courier New" w:hAnsi="Courier New" w:cs="Courier New"/>
+          <w:sz w:val="20"/>
+        </w:rPr>
+      </w:pPr>
+      <w:proofErr w:type="gramStart"/>
+      <w:r>
+        <w:rPr>
+          <w:rFonts w:ascii="Courier New" w:hAnsi="Courier New" w:cs="Courier New"/>
+          <w:sz w:val="20"/>
+        </w:rPr>
+        <w:t>}</w:t>
+      </w:r>
+      <w:proofErr w:type="gramEnd"/>
+      <w:r>
+        <w:rPr>
+          <w:rFonts w:ascii="Courier New" w:hAnsi="Courier New" w:cs="Courier New"/>
+          <w:sz w:val="20"/>
+        </w:rPr>
+        <w:br/>
+      </w:r>
+      <w:r>
+        <w:rPr>
+          <w:rFonts w:ascii="Courier New" w:hAnsi="Courier New" w:cs="Courier New"/>
+          <w:sz w:val="20"/>
+        </w:rPr>
+        <w:t>$</w:t>
+      </w:r>
+      <w:proofErr w:type="spellStart"/>
+      <w:r>
+        <w:rPr>
+          <w:rFonts w:ascii="Courier New" w:hAnsi="Courier New" w:cs="Courier New"/>
+          <w:sz w:val="20"/>
+        </w:rPr>
+        <w:t>conn</w:t>
+      </w:r>
+      <w:proofErr w:type="spellEnd"/>
+      <w:r>
+        <w:rPr>
+          <w:rFonts w:ascii="Courier New" w:hAnsi="Courier New" w:cs="Courier New"/>
+          <w:sz w:val="20"/>
+        </w:rPr>
+        <w:t xml:space="preserve"> = </w:t>
+      </w:r>
+      <w:proofErr w:type="spellStart"/>
+      <w:r>
+        <w:rPr>
+          <w:rFonts w:ascii="Courier New" w:hAnsi="Courier New" w:cs="Courier New"/>
+          <w:sz w:val="20"/>
+        </w:rPr>
+        <w:t>null</w:t>
+      </w:r>
+      <w:proofErr w:type="spellEnd"/>
+      <w:r>
+        <w:rPr>
+          <w:rFonts w:ascii="Courier New" w:hAnsi="Courier New" w:cs="Courier New"/>
+          <w:sz w:val="20"/>
+        </w:rPr>
+        <w:t>;</w:t>
+      </w:r>
+    </w:p>
+    <w:p>
+      <w:pPr>
+        <w:spacing w:after="0" w:line="240" w:lineRule="auto"/>
+        <w:jc w:val="both"/>
+        <w:rPr>
+          <w:rFonts w:ascii="Courier New" w:hAnsi="Courier New" w:cs="Courier New"/>
+        </w:rPr>
+      </w:pPr>
+    </w:p>
+    <w:p>
+      <w:pPr>
+        <w:jc w:val="both"/>
+        <w:rPr>
+          <w:b/>
+        </w:rPr>
+      </w:pPr>
+      <w:r>
+        <w:rPr>
+          <w:b/>
+        </w:rPr>
+        <w:t>3.3</w:t>
+      </w:r>
+      <w:r>
+        <w:rPr>
+          <w:b/>
+        </w:rPr>
+        <w:t xml:space="preserve"> – </w:t>
+      </w:r>
+      <w:r>
+        <w:rPr>
+          <w:b/>
+        </w:rPr>
+        <w:t>Uma API orientada a objetos</w:t>
+      </w:r>
+    </w:p>
+    <w:p>
+      <w:pPr>
+        <w:jc w:val="both"/>
+        <w:rPr>
+          <w:b/>
+        </w:rPr>
+      </w:pPr>
       <w:r>
         <w:rPr>
           <w:b/>
@@ -3595,6 +4476,9 @@
       <w:pPr>
         <w:jc w:val="both"/>
       </w:pPr>
+      <w:r>
+        <w:t>3.3.3.1 - Proposta</w:t>
+      </w:r>
     </w:p>
     <w:p>
       <w:pPr>
@@ -3720,6 +4604,7 @@
         <w:rPr>
           <w:b/>
         </w:rPr>
+        <w:lastRenderedPageBreak/>
         <w:t xml:space="preserve">3.3.5 – Query </w:t>
       </w:r>
       <w:proofErr w:type="spellStart"/>
@@ -3913,6 +4798,128 @@
     <w:p>
       <w:pPr>
         <w:spacing w:after="0"/>
+      </w:pPr>
+      <w:r>
+        <w:rPr>
+          <w:noProof/>
+          <w:lang w:eastAsia="pt-BR"/>
+        </w:rPr>
+        <w:drawing>
+          <wp:inline distT="0" distB="0" distL="0" distR="0">
+            <wp:extent cx="3985404" cy="1613278"/>
+            <wp:effectExtent l="0" t="0" r="0" b="6350"/>
+            <wp:docPr id="13" name="Imagem 13"/>
+            <wp:cNvGraphicFramePr>
+              <a:graphicFrameLocks xmlns:a="http://schemas.openxmlformats.org/drawingml/2006/main" noChangeAspect="1"/>
+            </wp:cNvGraphicFramePr>
+            <a:graphic xmlns:a="http://schemas.openxmlformats.org/drawingml/2006/main">
+              <a:graphicData uri="http://schemas.openxmlformats.org/drawingml/2006/picture">
+                <pic:pic xmlns:pic="http://schemas.openxmlformats.org/drawingml/2006/picture">
+                  <pic:nvPicPr>
+                    <pic:cNvPr id="0" name="Picture 1"/>
+                    <pic:cNvPicPr>
+                      <a:picLocks noChangeAspect="1" noChangeArrowheads="1"/>
+                    </pic:cNvPicPr>
+                  </pic:nvPicPr>
+                  <pic:blipFill>
+                    <a:blip r:embed="rId6">
+                      <a:extLst>
+                        <a:ext uri="{28A0092B-C50C-407E-A947-70E740481C1C}">
+                          <a14:useLocalDpi xmlns:a14="http://schemas.microsoft.com/office/drawing/2010/main" val="0"/>
+                        </a:ext>
+                      </a:extLst>
+                    </a:blip>
+                    <a:srcRect/>
+                    <a:stretch>
+                      <a:fillRect/>
+                    </a:stretch>
+                  </pic:blipFill>
+                  <pic:spPr bwMode="auto">
+                    <a:xfrm>
+                      <a:off x="0" y="0"/>
+                      <a:ext cx="3985404" cy="1613278"/>
+                    </a:xfrm>
+                    <a:prstGeom prst="rect">
+                      <a:avLst/>
+                    </a:prstGeom>
+                    <a:noFill/>
+                    <a:ln>
+                      <a:noFill/>
+                    </a:ln>
+                  </pic:spPr>
+                </pic:pic>
+              </a:graphicData>
+            </a:graphic>
+          </wp:inline>
+        </w:drawing>
+      </w:r>
+      <w:r>
+        <w:t xml:space="preserve">   </w:t>
+      </w:r>
+      <w:r>
+        <w:rPr>
+          <w:noProof/>
+          <w:lang w:eastAsia="pt-BR"/>
+        </w:rPr>
+        <w:drawing>
+          <wp:inline distT="0" distB="0" distL="0" distR="0">
+            <wp:extent cx="1704975" cy="1196870"/>
+            <wp:effectExtent l="0" t="0" r="0" b="3810"/>
+            <wp:docPr id="14" name="Imagem 14"/>
+            <wp:cNvGraphicFramePr>
+              <a:graphicFrameLocks xmlns:a="http://schemas.openxmlformats.org/drawingml/2006/main" noChangeAspect="1"/>
+            </wp:cNvGraphicFramePr>
+            <a:graphic xmlns:a="http://schemas.openxmlformats.org/drawingml/2006/main">
+              <a:graphicData uri="http://schemas.openxmlformats.org/drawingml/2006/picture">
+                <pic:pic xmlns:pic="http://schemas.openxmlformats.org/drawingml/2006/picture">
+                  <pic:nvPicPr>
+                    <pic:cNvPr id="0" name="Picture 2"/>
+                    <pic:cNvPicPr>
+                      <a:picLocks noChangeAspect="1" noChangeArrowheads="1"/>
+                    </pic:cNvPicPr>
+                  </pic:nvPicPr>
+                  <pic:blipFill>
+                    <a:blip r:embed="rId7">
+                      <a:extLst>
+                        <a:ext uri="{28A0092B-C50C-407E-A947-70E740481C1C}">
+                          <a14:useLocalDpi xmlns:a14="http://schemas.microsoft.com/office/drawing/2010/main" val="0"/>
+                        </a:ext>
+                      </a:extLst>
+                    </a:blip>
+                    <a:srcRect/>
+                    <a:stretch>
+                      <a:fillRect/>
+                    </a:stretch>
+                  </pic:blipFill>
+                  <pic:spPr bwMode="auto">
+                    <a:xfrm>
+                      <a:off x="0" y="0"/>
+                      <a:ext cx="1708739" cy="1199512"/>
+                    </a:xfrm>
+                    <a:prstGeom prst="rect">
+                      <a:avLst/>
+                    </a:prstGeom>
+                    <a:noFill/>
+                    <a:ln>
+                      <a:noFill/>
+                    </a:ln>
+                  </pic:spPr>
+                </pic:pic>
+              </a:graphicData>
+            </a:graphic>
+          </wp:inline>
+        </w:drawing>
+      </w:r>
+    </w:p>
+    <w:p>
+      <w:pPr>
+        <w:spacing w:after="0"/>
+        <w:jc w:val="both"/>
+      </w:pPr>
+    </w:p>
+    <w:p>
+      <w:pPr>
+        <w:spacing w:after="0"/>
         <w:jc w:val="both"/>
         <w:rPr>
           <w:b/>
@@ -4111,31 +5118,143 @@
         <w:rPr>
           <w:b/>
         </w:rPr>
+        <w:t>3.3.7 – Instruções SQL</w:t>
+      </w:r>
+    </w:p>
+    <w:p>
+      <w:pPr>
+        <w:jc w:val="both"/>
+        <w:rPr>
+          <w:b/>
+        </w:rPr>
+      </w:pPr>
+      <w:r>
+        <w:rPr>
+          <w:b/>
+        </w:rPr>
+        <w:t xml:space="preserve">3.3.8 – </w:t>
+      </w:r>
+      <w:proofErr w:type="spellStart"/>
+      <w:r>
+        <w:rPr>
+          <w:b/>
+        </w:rPr>
+        <w:t>Insert</w:t>
+      </w:r>
+      <w:proofErr w:type="spellEnd"/>
+    </w:p>
+    <w:p>
+      <w:pPr>
+        <w:jc w:val="both"/>
+        <w:rPr>
+          <w:i/>
+        </w:rPr>
+      </w:pPr>
+      <w:r>
+        <w:rPr>
+          <w:i/>
+        </w:rPr>
+        <w:t>3.3.8.1 – Introdução</w:t>
+      </w:r>
+    </w:p>
+    <w:p>
+      <w:pPr>
+        <w:jc w:val="both"/>
+        <w:rPr>
+          <w:i/>
+        </w:rPr>
+      </w:pPr>
+      <w:r>
+        <w:rPr>
+          <w:i/>
+        </w:rPr>
+        <w:t>3.3.8.2 – Exemplo</w:t>
+      </w:r>
+    </w:p>
+    <w:p>
+      <w:pPr>
+        <w:jc w:val="both"/>
+        <w:rPr>
+          <w:b/>
+        </w:rPr>
+      </w:pPr>
+      <w:r>
+        <w:rPr>
+          <w:b/>
+        </w:rPr>
+        <w:t xml:space="preserve">3.3.9 – Update </w:t>
+      </w:r>
+    </w:p>
+    <w:p>
+      <w:pPr>
+        <w:jc w:val="both"/>
+        <w:rPr>
+          <w:i/>
+        </w:rPr>
+      </w:pPr>
+      <w:r>
+        <w:rPr>
+          <w:i/>
+        </w:rPr>
+        <w:t>3.3.9.1 – Introdução</w:t>
+      </w:r>
+    </w:p>
+    <w:p>
+      <w:pPr>
+        <w:jc w:val="both"/>
+        <w:rPr>
+          <w:i/>
+        </w:rPr>
+      </w:pPr>
+      <w:r>
+        <w:rPr>
+          <w:i/>
+        </w:rPr>
+        <w:t>3.3.9.2 – Exemplo</w:t>
+      </w:r>
+    </w:p>
+    <w:p>
+      <w:pPr>
+        <w:jc w:val="both"/>
+        <w:rPr>
+          <w:b/>
+        </w:rPr>
+      </w:pPr>
+      <w:r>
+        <w:rPr>
+          <w:b/>
+        </w:rPr>
+        <w:t xml:space="preserve">3.3.10 – </w:t>
+      </w:r>
+      <w:proofErr w:type="gramStart"/>
+      <w:r>
+        <w:rPr>
+          <w:b/>
+        </w:rPr>
+        <w:t>Delete</w:t>
+      </w:r>
+      <w:proofErr w:type="gramEnd"/>
+      <w:r>
+        <w:rPr>
+          <w:b/>
+        </w:rPr>
+        <w:t xml:space="preserve"> </w:t>
+      </w:r>
+    </w:p>
+    <w:p>
+      <w:pPr>
+        <w:jc w:val="both"/>
+        <w:rPr>
+          <w:i/>
+        </w:rPr>
+      </w:pPr>
+      <w:r>
+        <w:rPr>
+          <w:i/>
+        </w:rPr>
         <w:lastRenderedPageBreak/>
-        <w:t>3.3.7 – Instruções SQL</w:t>
-      </w:r>
-    </w:p>
-    <w:p>
-      <w:pPr>
-        <w:jc w:val="both"/>
-        <w:rPr>
-          <w:b/>
-        </w:rPr>
-      </w:pPr>
-      <w:r>
-        <w:rPr>
-          <w:b/>
-        </w:rPr>
-        <w:t xml:space="preserve">3.3.8 – </w:t>
-      </w:r>
-      <w:proofErr w:type="spellStart"/>
-      <w:r>
-        <w:rPr>
-          <w:b/>
-        </w:rPr>
-        <w:t>Insert</w:t>
-      </w:r>
-      <w:proofErr w:type="spellEnd"/>
+        <w:t>3.3.10.1 – Introdução</w:t>
+      </w:r>
     </w:p>
     <w:p>
       <w:pPr>
@@ -4148,7 +5267,35 @@
         <w:rPr>
           <w:i/>
         </w:rPr>
-        <w:t>3.3.8.1 – Introdução</w:t>
+        <w:t>3.3.10.2 – Exemplo</w:t>
+      </w:r>
+    </w:p>
+    <w:p>
+      <w:pPr>
+        <w:jc w:val="both"/>
+        <w:rPr>
+          <w:b/>
+        </w:rPr>
+      </w:pPr>
+      <w:r>
+        <w:rPr>
+          <w:b/>
+        </w:rPr>
+        <w:t xml:space="preserve">3.3.11 – </w:t>
+      </w:r>
+      <w:proofErr w:type="spellStart"/>
+      <w:r>
+        <w:rPr>
+          <w:b/>
+        </w:rPr>
+        <w:t>Select</w:t>
+      </w:r>
+      <w:proofErr w:type="spellEnd"/>
+      <w:r>
+        <w:rPr>
+          <w:b/>
+        </w:rPr>
+        <w:t xml:space="preserve"> </w:t>
       </w:r>
     </w:p>
     <w:p>
@@ -4162,21 +5309,7 @@
         <w:rPr>
           <w:i/>
         </w:rPr>
-        <w:t>3.3.8.2 – Exemplo</w:t>
-      </w:r>
-    </w:p>
-    <w:p>
-      <w:pPr>
-        <w:jc w:val="both"/>
-        <w:rPr>
-          <w:b/>
-        </w:rPr>
-      </w:pPr>
-      <w:r>
-        <w:rPr>
-          <w:b/>
-        </w:rPr>
-        <w:t xml:space="preserve">3.3.9 – Update </w:t>
+        <w:t>3.3.11.1 – Introdução</w:t>
       </w:r>
     </w:p>
     <w:p>
@@ -4190,169 +5323,93 @@
         <w:rPr>
           <w:i/>
         </w:rPr>
-        <w:t>3.3.9.1 – Introdução</w:t>
-      </w:r>
-    </w:p>
-    <w:p>
-      <w:pPr>
-        <w:jc w:val="both"/>
-        <w:rPr>
-          <w:i/>
-        </w:rPr>
-      </w:pPr>
-      <w:r>
-        <w:rPr>
-          <w:i/>
-        </w:rPr>
-        <w:t>3.3.9.2 – Exemplo</w:t>
-      </w:r>
-    </w:p>
-    <w:p>
-      <w:pPr>
-        <w:jc w:val="both"/>
-        <w:rPr>
-          <w:b/>
-        </w:rPr>
-      </w:pPr>
-      <w:r>
-        <w:rPr>
-          <w:b/>
-        </w:rPr>
-        <w:t xml:space="preserve">3.3.10 – </w:t>
-      </w:r>
-      <w:proofErr w:type="gramStart"/>
-      <w:r>
-        <w:rPr>
-          <w:b/>
-        </w:rPr>
-        <w:t>Delete</w:t>
-      </w:r>
-      <w:proofErr w:type="gramEnd"/>
+        <w:t>3.3.11.2 – Exemplo</w:t>
+      </w:r>
+    </w:p>
+    <w:p>
+      <w:pPr>
+        <w:jc w:val="both"/>
+        <w:rPr>
+          <w:b/>
+        </w:rPr>
+      </w:pPr>
+      <w:r>
+        <w:rPr>
+          <w:b/>
+        </w:rPr>
+        <w:t>3.3.12 – Conexão com banco de dados</w:t>
+      </w:r>
+    </w:p>
+    <w:p>
+      <w:pPr>
+        <w:jc w:val="both"/>
+      </w:pPr>
+      <w:r>
+        <w:t xml:space="preserve">Vimos anteriormente que a utilização da biblioteca PDO traz inúmeras vantagens no desenvolvimento de aplicações, uma vez que deixamos de utilizar comandos específicos de um determinado sistema gerenciador de banco de dados (SGBD) para utilizar uma interface orientada a objetos unificada, na qual podemos a qualquer momento alterar a tecnologia do banco de dados, sem acarretar modificações no código-fonte da aplicação. </w:t>
+      </w:r>
+    </w:p>
+    <w:p>
+      <w:pPr>
+        <w:jc w:val="both"/>
+        <w:rPr>
+          <w:b/>
+        </w:rPr>
+      </w:pPr>
+      <w:r>
+        <w:rPr>
+          <w:b/>
+        </w:rPr>
+        <w:t xml:space="preserve">3.3.12.1 – </w:t>
+      </w:r>
+      <w:proofErr w:type="spellStart"/>
+      <w:r>
+        <w:rPr>
+          <w:b/>
+        </w:rPr>
+        <w:t>Factory</w:t>
+      </w:r>
+      <w:proofErr w:type="spellEnd"/>
       <w:r>
         <w:rPr>
           <w:b/>
         </w:rPr>
         <w:t xml:space="preserve"> </w:t>
       </w:r>
-    </w:p>
-    <w:p>
-      <w:pPr>
-        <w:jc w:val="both"/>
-        <w:rPr>
-          <w:i/>
-        </w:rPr>
-      </w:pPr>
-      <w:r>
-        <w:rPr>
-          <w:i/>
-        </w:rPr>
-        <w:t>3.3.10.1 – Introdução</w:t>
-      </w:r>
-    </w:p>
-    <w:p>
-      <w:pPr>
-        <w:jc w:val="both"/>
-        <w:rPr>
-          <w:i/>
-        </w:rPr>
-      </w:pPr>
-      <w:r>
-        <w:rPr>
-          <w:i/>
-        </w:rPr>
-        <w:t>3.3.10.2 – Exemplo</w:t>
-      </w:r>
-    </w:p>
-    <w:p>
-      <w:pPr>
-        <w:jc w:val="both"/>
-        <w:rPr>
-          <w:b/>
-        </w:rPr>
-      </w:pPr>
-      <w:r>
-        <w:rPr>
-          <w:b/>
-        </w:rPr>
-        <w:t xml:space="preserve">3.3.11 – </w:t>
-      </w:r>
-      <w:proofErr w:type="spellStart"/>
-      <w:r>
-        <w:rPr>
-          <w:b/>
-        </w:rPr>
-        <w:t>Select</w:t>
-      </w:r>
-      <w:proofErr w:type="spellEnd"/>
-      <w:r>
-        <w:rPr>
-          <w:b/>
-        </w:rPr>
-        <w:t xml:space="preserve"> </w:t>
-      </w:r>
-    </w:p>
-    <w:p>
-      <w:pPr>
-        <w:jc w:val="both"/>
-        <w:rPr>
-          <w:i/>
-        </w:rPr>
-      </w:pPr>
-      <w:r>
-        <w:rPr>
-          <w:i/>
-        </w:rPr>
-        <w:t>3.3.11.1 – Introdução</w:t>
-      </w:r>
-    </w:p>
-    <w:p>
-      <w:pPr>
-        <w:jc w:val="both"/>
-        <w:rPr>
-          <w:i/>
-        </w:rPr>
-      </w:pPr>
-      <w:r>
-        <w:rPr>
-          <w:i/>
-        </w:rPr>
-        <w:t>3.3.11.2 – Exemplo</w:t>
-      </w:r>
-    </w:p>
-    <w:p>
-      <w:pPr>
-        <w:jc w:val="both"/>
-        <w:rPr>
-          <w:b/>
-        </w:rPr>
-      </w:pPr>
-      <w:r>
-        <w:rPr>
-          <w:b/>
-        </w:rPr>
-        <w:t>3.3.12 – Conexão com banco de dados</w:t>
-      </w:r>
-    </w:p>
-    <w:p>
-      <w:pPr>
-        <w:jc w:val="both"/>
-      </w:pPr>
-      <w:r>
-        <w:t xml:space="preserve">Vimos anteriormente que a utilização da biblioteca PDO traz inúmeras vantagens no desenvolvimento de aplicações, uma vez que deixamos de utilizar comandos específicos de um determinado sistema gerenciador de banco de dados (SGBD) para utilizar uma interface orientada a objetos unificada, na qual podemos a qualquer momento alterar a tecnologia do banco de dados, sem acarretar modificações no código-fonte da aplicação. </w:t>
-      </w:r>
-    </w:p>
-    <w:p>
-      <w:pPr>
-        <w:jc w:val="both"/>
-        <w:rPr>
-          <w:b/>
-        </w:rPr>
-      </w:pPr>
-      <w:r>
-        <w:rPr>
-          <w:b/>
-        </w:rPr>
-        <w:t xml:space="preserve">3.3.12.1 – </w:t>
+      <w:proofErr w:type="spellStart"/>
+      <w:r>
+        <w:rPr>
+          <w:b/>
+        </w:rPr>
+        <w:t>Pattern</w:t>
+      </w:r>
+      <w:proofErr w:type="spellEnd"/>
+      <w:r>
+        <w:rPr>
+          <w:b/>
+        </w:rPr>
+        <w:t xml:space="preserve"> *</w:t>
+      </w:r>
+      <w:r>
+        <w:rPr>
+          <w:b/>
+          <w:vertAlign w:val="superscript"/>
+        </w:rPr>
+        <w:t>3 Fábrica</w:t>
+      </w:r>
+      <w:r>
+        <w:rPr>
+          <w:b/>
+          <w:vertAlign w:val="superscript"/>
+        </w:rPr>
+        <w:t xml:space="preserve"> de Objetos</w:t>
+      </w:r>
+    </w:p>
+    <w:p>
+      <w:pPr>
+        <w:jc w:val="both"/>
+      </w:pPr>
+      <w:r>
+        <w:t xml:space="preserve">O padrão </w:t>
       </w:r>
       <w:proofErr w:type="spellStart"/>
       <w:r>
@@ -4363,62 +5420,19 @@
       </w:r>
       <w:proofErr w:type="spellEnd"/>
       <w:r>
-        <w:rPr>
-          <w:b/>
-        </w:rPr>
-        <w:t xml:space="preserve"> </w:t>
-      </w:r>
-      <w:proofErr w:type="spellStart"/>
-      <w:r>
-        <w:rPr>
-          <w:b/>
-        </w:rPr>
-        <w:t>Pattern</w:t>
-      </w:r>
-      <w:proofErr w:type="spellEnd"/>
-      <w:r>
-        <w:rPr>
-          <w:b/>
-        </w:rPr>
-        <w:t xml:space="preserve"> *</w:t>
-      </w:r>
-      <w:r>
-        <w:rPr>
-          <w:b/>
-          <w:vertAlign w:val="superscript"/>
-        </w:rPr>
-        <w:t>3 Padrão de Fábrica</w:t>
-      </w:r>
-    </w:p>
-    <w:p>
-      <w:pPr>
-        <w:jc w:val="both"/>
-      </w:pPr>
-      <w:r>
-        <w:t xml:space="preserve">O padrão </w:t>
-      </w:r>
-      <w:proofErr w:type="spellStart"/>
-      <w:r>
-        <w:rPr>
-          <w:b/>
-        </w:rPr>
+        <w:t xml:space="preserve"> existe para escolher os detalhes da criação de um grupo de objetos com características semelhantes. </w:t>
+      </w:r>
+    </w:p>
+    <w:p>
+      <w:pPr>
+        <w:jc w:val="both"/>
+      </w:pPr>
+      <w:proofErr w:type="spellStart"/>
+      <w:r>
         <w:t>Factory</w:t>
       </w:r>
       <w:proofErr w:type="spellEnd"/>
       <w:r>
-        <w:t xml:space="preserve"> existe para escolher os detalhes da criação de um grupo de objetos com características semelhantes. </w:t>
-      </w:r>
-    </w:p>
-    <w:p>
-      <w:pPr>
-        <w:jc w:val="both"/>
-      </w:pPr>
-      <w:proofErr w:type="spellStart"/>
-      <w:r>
-        <w:t>Factory</w:t>
-      </w:r>
-      <w:proofErr w:type="spellEnd"/>
-      <w:r>
         <w:t xml:space="preserve"> centraliza a geração de objetos, fornecendo uma interface única para criação das instancias. </w:t>
       </w:r>
     </w:p>
@@ -4443,6 +5457,11 @@
       <w:r>
         <w:t xml:space="preserve"> espalhadas por diversos programas diferentes ao fornecer um ponto central, facilitando a manutenção do código.</w:t>
       </w:r>
+    </w:p>
+    <w:p>
+      <w:pPr>
+        <w:jc w:val="both"/>
+      </w:pPr>
     </w:p>
     <w:p>
       <w:pPr>
@@ -4506,7 +5525,6 @@
         <w:rPr>
           <w:b/>
         </w:rPr>
-        <w:lastRenderedPageBreak/>
         <w:t>Consistência</w:t>
       </w:r>
       <w:r>
@@ -4570,6 +5588,7 @@
         <w:jc w:val="both"/>
       </w:pPr>
       <w:r>
+        <w:lastRenderedPageBreak/>
         <w:t xml:space="preserve">Quando aberta, uma transação deve disponibilizar uma conexão com o banco de dados a aplicação. Tal conexão deve ser visível por diferentes pastes do sistema (métodos, funções, </w:t>
       </w:r>
       <w:proofErr w:type="spellStart"/>
@@ -4621,21 +5640,22 @@
       <w:r>
         <w:t xml:space="preserve">A forma mais simples de </w:t>
       </w:r>
-      <w:proofErr w:type="spellStart"/>
-      <w:r>
-        <w:t>imprimentar</w:t>
-      </w:r>
-      <w:proofErr w:type="spellEnd"/>
+      <w:proofErr w:type="gramStart"/>
+      <w:r>
+        <w:t>imple</w:t>
+      </w:r>
+      <w:r>
+        <w:t>mentar</w:t>
+      </w:r>
+      <w:proofErr w:type="gramEnd"/>
       <w:r>
         <w:t xml:space="preserve"> o registro de log seria criar um método na classe </w:t>
       </w:r>
       <w:proofErr w:type="spellStart"/>
-      <w:proofErr w:type="gramStart"/>
       <w:r>
         <w:t>TTransaction</w:t>
       </w:r>
       <w:proofErr w:type="spellEnd"/>
-      <w:proofErr w:type="gramEnd"/>
       <w:r>
         <w:t xml:space="preserve"> responsável por registrar os comandos SQL executados em um arquivo qualquer. Se quiséssemos utilizar diferentes tipos de log, teríamos de usar um bloco de comandos </w:t>
       </w:r>
@@ -4761,185 +5781,188 @@
         <w:rPr>
           <w:b/>
         </w:rPr>
+        <w:t xml:space="preserve">3.3.14.1 – </w:t>
+      </w:r>
+      <w:proofErr w:type="spellStart"/>
+      <w:r>
+        <w:rPr>
+          <w:b/>
+        </w:rPr>
+        <w:t>Strategy</w:t>
+      </w:r>
+      <w:proofErr w:type="spellEnd"/>
+      <w:r>
+        <w:rPr>
+          <w:b/>
+        </w:rPr>
+        <w:t xml:space="preserve"> </w:t>
+      </w:r>
+      <w:proofErr w:type="spellStart"/>
+      <w:r>
+        <w:rPr>
+          <w:b/>
+        </w:rPr>
+        <w:t>Pattern</w:t>
+      </w:r>
+      <w:proofErr w:type="spellEnd"/>
+      <w:r>
+        <w:rPr>
+          <w:b/>
+        </w:rPr>
+        <w:t xml:space="preserve"> *</w:t>
+      </w:r>
+      <w:r>
+        <w:rPr>
+          <w:b/>
+          <w:vertAlign w:val="superscript"/>
+        </w:rPr>
+        <w:t>4 Padrão de estratégia</w:t>
+      </w:r>
+    </w:p>
+    <w:p>
+      <w:pPr>
+        <w:jc w:val="both"/>
+      </w:pPr>
+      <w:r>
+        <w:t xml:space="preserve">Um </w:t>
+      </w:r>
+      <w:proofErr w:type="spellStart"/>
+      <w:r>
+        <w:rPr>
+          <w:b/>
+          <w:i/>
+        </w:rPr>
+        <w:t>Strategy</w:t>
+      </w:r>
+      <w:proofErr w:type="spellEnd"/>
+      <w:r>
+        <w:rPr>
+          <w:b/>
+          <w:i/>
+        </w:rPr>
+        <w:t xml:space="preserve"> </w:t>
+      </w:r>
+      <w:proofErr w:type="spellStart"/>
+      <w:r>
+        <w:rPr>
+          <w:b/>
+          <w:i/>
+        </w:rPr>
+        <w:t>Pattern</w:t>
+      </w:r>
+      <w:proofErr w:type="spellEnd"/>
+      <w:r>
+        <w:t xml:space="preserve"> é representado por uma família de algoritmos encapsulados em uma hierarquia de objetos, de forma que possamos facilmente trocar de algoritmo.</w:t>
+      </w:r>
+    </w:p>
+    <w:p>
+      <w:pPr>
+        <w:jc w:val="both"/>
+      </w:pPr>
+      <w:r>
+        <w:t xml:space="preserve">Para </w:t>
+      </w:r>
+      <w:proofErr w:type="gramStart"/>
+      <w:r>
+        <w:t>implementar</w:t>
+      </w:r>
+      <w:proofErr w:type="gramEnd"/>
+      <w:r>
+        <w:t xml:space="preserve"> o </w:t>
+      </w:r>
+      <w:proofErr w:type="spellStart"/>
+      <w:r>
+        <w:rPr>
+          <w:b/>
+          <w:i/>
+        </w:rPr>
+        <w:t>Strategy</w:t>
+      </w:r>
+      <w:proofErr w:type="spellEnd"/>
+      <w:r>
+        <w:rPr>
+          <w:b/>
+          <w:i/>
+        </w:rPr>
+        <w:t xml:space="preserve"> </w:t>
+      </w:r>
+      <w:proofErr w:type="spellStart"/>
+      <w:r>
+        <w:rPr>
+          <w:b/>
+          <w:i/>
+        </w:rPr>
+        <w:t>Pattern</w:t>
+      </w:r>
+      <w:proofErr w:type="spellEnd"/>
+      <w:r>
+        <w:t xml:space="preserve">, iremos declarar uma classe abstrata contendo os métodos que este algoritmo deve prover e um conjunto de classes concretas filhas desta, as quais implementam cada versão diferente deste algoritmo. A decisão de qual algoritmo tomar fica por conta do programador, que só terá de escolher uma determinada classe a instanciar. Independente da classe escolhida, todas as classes filha </w:t>
+      </w:r>
+      <w:proofErr w:type="gramStart"/>
+      <w:r>
+        <w:t>implementação</w:t>
+      </w:r>
+      <w:proofErr w:type="gramEnd"/>
+      <w:r>
+        <w:t xml:space="preserve"> a mesma interface.</w:t>
+      </w:r>
+    </w:p>
+    <w:p>
+      <w:pPr>
+        <w:jc w:val="both"/>
+      </w:pPr>
+      <w:r>
+        <w:t xml:space="preserve">Cada formato de log necessita de um algoritmo diferente para </w:t>
+      </w:r>
+      <w:proofErr w:type="gramStart"/>
+      <w:r>
+        <w:t>implementação</w:t>
+      </w:r>
+      <w:proofErr w:type="gramEnd"/>
+      <w:r>
+        <w:t xml:space="preserve">. Pensando nisto, utilizaremos o </w:t>
+      </w:r>
+      <w:proofErr w:type="spellStart"/>
+      <w:r>
+        <w:rPr>
+          <w:b/>
+          <w:i/>
+        </w:rPr>
+        <w:t>Strategy</w:t>
+      </w:r>
+      <w:proofErr w:type="spellEnd"/>
+      <w:r>
+        <w:rPr>
+          <w:b/>
+          <w:i/>
+        </w:rPr>
+        <w:t xml:space="preserve"> </w:t>
+      </w:r>
+      <w:proofErr w:type="spellStart"/>
+      <w:r>
+        <w:rPr>
+          <w:b/>
+          <w:i/>
+        </w:rPr>
+        <w:t>Pattern</w:t>
+      </w:r>
+      <w:proofErr w:type="spellEnd"/>
+      <w:r>
+        <w:t xml:space="preserve"> para estruturar estes três algoritmos sob a classe </w:t>
+      </w:r>
+      <w:proofErr w:type="spellStart"/>
+      <w:proofErr w:type="gramStart"/>
+      <w:r>
+        <w:t>TLogger</w:t>
+      </w:r>
+      <w:proofErr w:type="spellEnd"/>
+      <w:proofErr w:type="gramEnd"/>
+      <w:r>
+        <w:t xml:space="preserve">. Esta será uma </w:t>
+      </w:r>
+      <w:r>
         <w:lastRenderedPageBreak/>
-        <w:t xml:space="preserve">3.3.14.1 – </w:t>
-      </w:r>
-      <w:proofErr w:type="spellStart"/>
-      <w:r>
-        <w:rPr>
-          <w:b/>
-        </w:rPr>
-        <w:t>Strategy</w:t>
-      </w:r>
-      <w:proofErr w:type="spellEnd"/>
-      <w:r>
-        <w:rPr>
-          <w:b/>
-        </w:rPr>
-        <w:t xml:space="preserve"> </w:t>
-      </w:r>
-      <w:proofErr w:type="spellStart"/>
-      <w:r>
-        <w:rPr>
-          <w:b/>
-        </w:rPr>
-        <w:t>Pattern</w:t>
-      </w:r>
-      <w:proofErr w:type="spellEnd"/>
-      <w:r>
-        <w:rPr>
-          <w:b/>
-        </w:rPr>
-        <w:t xml:space="preserve"> *</w:t>
-      </w:r>
-      <w:r>
-        <w:rPr>
-          <w:b/>
-          <w:vertAlign w:val="superscript"/>
-        </w:rPr>
-        <w:t>4 Padrão de estratégia</w:t>
-      </w:r>
-    </w:p>
-    <w:p>
-      <w:pPr>
-        <w:jc w:val="both"/>
-      </w:pPr>
-      <w:r>
-        <w:t xml:space="preserve">Um </w:t>
-      </w:r>
-      <w:proofErr w:type="spellStart"/>
-      <w:r>
-        <w:rPr>
-          <w:b/>
-          <w:i/>
-        </w:rPr>
-        <w:t>Strategy</w:t>
-      </w:r>
-      <w:proofErr w:type="spellEnd"/>
-      <w:r>
-        <w:rPr>
-          <w:b/>
-          <w:i/>
-        </w:rPr>
-        <w:t xml:space="preserve"> </w:t>
-      </w:r>
-      <w:proofErr w:type="spellStart"/>
-      <w:r>
-        <w:rPr>
-          <w:b/>
-          <w:i/>
-        </w:rPr>
-        <w:t>Pattern</w:t>
-      </w:r>
-      <w:proofErr w:type="spellEnd"/>
-      <w:r>
-        <w:t xml:space="preserve"> é representado por uma família de algoritmos encapsulados em uma hierarquia de objetos, de forma que possamos facilmente trocar de algoritmo.</w:t>
-      </w:r>
-    </w:p>
-    <w:p>
-      <w:pPr>
-        <w:jc w:val="both"/>
-      </w:pPr>
-      <w:r>
-        <w:t xml:space="preserve">Para </w:t>
-      </w:r>
-      <w:proofErr w:type="gramStart"/>
-      <w:r>
-        <w:t>implementar</w:t>
-      </w:r>
-      <w:proofErr w:type="gramEnd"/>
-      <w:r>
-        <w:t xml:space="preserve"> o </w:t>
-      </w:r>
-      <w:proofErr w:type="spellStart"/>
-      <w:r>
-        <w:rPr>
-          <w:b/>
-          <w:i/>
-        </w:rPr>
-        <w:t>Strategy</w:t>
-      </w:r>
-      <w:proofErr w:type="spellEnd"/>
-      <w:r>
-        <w:rPr>
-          <w:b/>
-          <w:i/>
-        </w:rPr>
-        <w:t xml:space="preserve"> </w:t>
-      </w:r>
-      <w:proofErr w:type="spellStart"/>
-      <w:r>
-        <w:rPr>
-          <w:b/>
-          <w:i/>
-        </w:rPr>
-        <w:t>Pattern</w:t>
-      </w:r>
-      <w:proofErr w:type="spellEnd"/>
-      <w:r>
-        <w:t xml:space="preserve">, iremos declarar uma classe abstrata contendo os métodos que este algoritmo deve prover e um conjunto de classes concretas filhas desta, as quais implementam cada versão diferente deste algoritmo. A decisão de qual algoritmo tomar fica por conta do programador, que só terá de escolher uma determinada classe a instanciar. Independente da classe escolhida, todas as classes filha </w:t>
-      </w:r>
-      <w:proofErr w:type="gramStart"/>
-      <w:r>
-        <w:t>implementação</w:t>
-      </w:r>
-      <w:proofErr w:type="gramEnd"/>
-      <w:r>
-        <w:t xml:space="preserve"> a mesma interface.</w:t>
-      </w:r>
-    </w:p>
-    <w:p>
-      <w:pPr>
-        <w:jc w:val="both"/>
-      </w:pPr>
-      <w:r>
-        <w:t xml:space="preserve">Cada formato de log necessita de um algoritmo diferente para </w:t>
-      </w:r>
-      <w:proofErr w:type="gramStart"/>
-      <w:r>
-        <w:t>implementação</w:t>
-      </w:r>
-      <w:proofErr w:type="gramEnd"/>
-      <w:r>
-        <w:t xml:space="preserve">. Pensando nisto, utilizaremos o </w:t>
-      </w:r>
-      <w:proofErr w:type="spellStart"/>
-      <w:r>
-        <w:rPr>
-          <w:b/>
-          <w:i/>
-        </w:rPr>
-        <w:t>Strategy</w:t>
-      </w:r>
-      <w:proofErr w:type="spellEnd"/>
-      <w:r>
-        <w:rPr>
-          <w:b/>
-          <w:i/>
-        </w:rPr>
-        <w:t xml:space="preserve"> </w:t>
-      </w:r>
-      <w:proofErr w:type="spellStart"/>
-      <w:r>
-        <w:rPr>
-          <w:b/>
-          <w:i/>
-        </w:rPr>
-        <w:t>Pattern</w:t>
-      </w:r>
-      <w:proofErr w:type="spellEnd"/>
-      <w:r>
-        <w:t xml:space="preserve"> para estruturar estes três algoritmos sob a classe </w:t>
-      </w:r>
-      <w:proofErr w:type="spellStart"/>
-      <w:proofErr w:type="gramStart"/>
-      <w:r>
-        <w:t>TLogger</w:t>
-      </w:r>
-      <w:proofErr w:type="spellEnd"/>
-      <w:proofErr w:type="gramEnd"/>
-      <w:r>
-        <w:t xml:space="preserve">. Esta será uma classe abstrata que só </w:t>
+        <w:t xml:space="preserve">classe abstrata que só </w:t>
       </w:r>
       <w:proofErr w:type="gramStart"/>
       <w:r>
@@ -5511,7 +6534,7 @@
                     </pic:cNvPicPr>
                   </pic:nvPicPr>
                   <pic:blipFill rotWithShape="1">
-                    <a:blip r:embed="rId6" cstate="print">
+                    <a:blip r:embed="rId8" cstate="print">
                       <a:extLst>
                         <a:ext uri="{28A0092B-C50C-407E-A947-70E740481C1C}">
                           <a14:useLocalDpi xmlns:a14="http://schemas.microsoft.com/office/drawing/2010/main" val="0"/>
@@ -5777,7 +6800,7 @@
                     </pic:cNvPicPr>
                   </pic:nvPicPr>
                   <pic:blipFill>
-                    <a:blip r:embed="rId7" cstate="print">
+                    <a:blip r:embed="rId9" cstate="print">
                       <a:extLst>
                         <a:ext uri="{28A0092B-C50C-407E-A947-70E740481C1C}">
                           <a14:useLocalDpi xmlns:a14="http://schemas.microsoft.com/office/drawing/2010/main" val="0"/>
@@ -5929,7 +6952,7 @@
                     </pic:cNvPicPr>
                   </pic:nvPicPr>
                   <pic:blipFill>
-                    <a:blip r:embed="rId8" cstate="print">
+                    <a:blip r:embed="rId10" cstate="print">
                       <a:extLst>
                         <a:ext uri="{28A0092B-C50C-407E-A947-70E740481C1C}">
                           <a14:useLocalDpi xmlns:a14="http://schemas.microsoft.com/office/drawing/2010/main" val="0"/>
@@ -6191,7 +7214,7 @@
                     </pic:cNvPicPr>
                   </pic:nvPicPr>
                   <pic:blipFill>
-                    <a:blip r:embed="rId9" cstate="print">
+                    <a:blip r:embed="rId11" cstate="print">
                       <a:extLst>
                         <a:ext uri="{28A0092B-C50C-407E-A947-70E740481C1C}">
                           <a14:useLocalDpi xmlns:a14="http://schemas.microsoft.com/office/drawing/2010/main" val="0"/>
@@ -6581,7 +7604,7 @@
                     </pic:cNvPicPr>
                   </pic:nvPicPr>
                   <pic:blipFill>
-                    <a:blip r:embed="rId10" cstate="print">
+                    <a:blip r:embed="rId12" cstate="print">
                       <a:extLst>
                         <a:ext uri="{28A0092B-C50C-407E-A947-70E740481C1C}">
                           <a14:useLocalDpi xmlns:a14="http://schemas.microsoft.com/office/drawing/2010/main" val="0"/>
@@ -6790,7 +7813,7 @@
                     </pic:cNvPicPr>
                   </pic:nvPicPr>
                   <pic:blipFill>
-                    <a:blip r:embed="rId11" cstate="print">
+                    <a:blip r:embed="rId13" cstate="print">
                       <a:extLst>
                         <a:ext uri="{28A0092B-C50C-407E-A947-70E740481C1C}">
                           <a14:useLocalDpi xmlns:a14="http://schemas.microsoft.com/office/drawing/2010/main" val="0"/>
@@ -6918,7 +7941,7 @@
                     </pic:cNvPicPr>
                   </pic:nvPicPr>
                   <pic:blipFill>
-                    <a:blip r:embed="rId12" cstate="print">
+                    <a:blip r:embed="rId14" cstate="print">
                       <a:extLst>
                         <a:ext uri="{28A0092B-C50C-407E-A947-70E740481C1C}">
                           <a14:useLocalDpi xmlns:a14="http://schemas.microsoft.com/office/drawing/2010/main" val="0"/>
@@ -7082,7 +8105,6 @@
           <w:sz w:val="28"/>
         </w:rPr>
       </w:pPr>
-      <w:bookmarkStart w:id="0" w:name="_GoBack"/>
       <w:proofErr w:type="gramStart"/>
       <w:r>
         <w:rPr>
@@ -7100,7 +8122,6 @@
         <w:t xml:space="preserve"> de Negócios</w:t>
       </w:r>
     </w:p>
-    <w:bookmarkEnd w:id="0"/>
     <w:p>
       <w:r>
         <w:t xml:space="preserve">Por modelo de negócios entendemos todas a camada de aplicação responsável por </w:t>
@@ -8430,7 +9451,7 @@
                     </pic:cNvPicPr>
                   </pic:nvPicPr>
                   <pic:blipFill>
-                    <a:blip r:embed="rId13" cstate="print">
+                    <a:blip r:embed="rId15" cstate="print">
                       <a:extLst>
                         <a:ext uri="{28A0092B-C50C-407E-A947-70E740481C1C}">
                           <a14:useLocalDpi xmlns:a14="http://schemas.microsoft.com/office/drawing/2010/main" val="0"/>
@@ -8768,7 +9789,7 @@
                     </pic:cNvPicPr>
                   </pic:nvPicPr>
                   <pic:blipFill>
-                    <a:blip r:embed="rId14" cstate="print">
+                    <a:blip r:embed="rId16" cstate="print">
                       <a:extLst>
                         <a:ext uri="{28A0092B-C50C-407E-A947-70E740481C1C}">
                           <a14:useLocalDpi xmlns:a14="http://schemas.microsoft.com/office/drawing/2010/main" val="0"/>
@@ -8830,16 +9851,22 @@
       <w:pPr>
         <w:rPr>
           <w:b/>
-          <w:lang w:val="en-US"/>
-        </w:rPr>
-      </w:pPr>
-      <w:r>
-        <w:rPr>
-          <w:b/>
-          <w:lang w:val="en-US"/>
-        </w:rPr>
-        <w:t>4.4.3 – Active Record</w:t>
-      </w:r>
+        </w:rPr>
+      </w:pPr>
+      <w:r>
+        <w:rPr>
+          <w:b/>
+        </w:rPr>
+        <w:t xml:space="preserve">4.4.3 – Active </w:t>
+      </w:r>
+      <w:proofErr w:type="gramStart"/>
+      <w:r>
+        <w:rPr>
+          <w:b/>
+        </w:rPr>
+        <w:t>Record</w:t>
+      </w:r>
+      <w:proofErr w:type="gramEnd"/>
       <w:r>
         <w:rPr>
           <w:b/>
@@ -9051,7 +10078,7 @@
                     </pic:cNvPicPr>
                   </pic:nvPicPr>
                   <pic:blipFill>
-                    <a:blip r:embed="rId15" cstate="print">
+                    <a:blip r:embed="rId17" cstate="print">
                       <a:extLst>
                         <a:ext uri="{28A0092B-C50C-407E-A947-70E740481C1C}">
                           <a14:useLocalDpi xmlns:a14="http://schemas.microsoft.com/office/drawing/2010/main" val="0"/>
@@ -9234,7 +10261,7 @@
                     </pic:cNvPicPr>
                   </pic:nvPicPr>
                   <pic:blipFill>
-                    <a:blip r:embed="rId16" cstate="print">
+                    <a:blip r:embed="rId18" cstate="print">
                       <a:extLst>
                         <a:ext uri="{28A0092B-C50C-407E-A947-70E740481C1C}">
                           <a14:useLocalDpi xmlns:a14="http://schemas.microsoft.com/office/drawing/2010/main" val="0"/>
@@ -9278,7 +10305,7 @@
           <w:b/>
           <w:sz w:val="28"/>
         </w:rPr>
-        <w:t>4.4</w:t>
+        <w:t>4.5</w:t>
       </w:r>
       <w:r>
         <w:rPr>
@@ -9465,7 +10492,7 @@
                     </pic:cNvPicPr>
                   </pic:nvPicPr>
                   <pic:blipFill>
-                    <a:blip r:embed="rId17" cstate="print">
+                    <a:blip r:embed="rId19" cstate="print">
                       <a:extLst>
                         <a:ext uri="{28A0092B-C50C-407E-A947-70E740481C1C}">
                           <a14:useLocalDpi xmlns:a14="http://schemas.microsoft.com/office/drawing/2010/main" val="0"/>
@@ -9498,6 +10525,497 @@
       </w:r>
     </w:p>
     <w:p/>
+    <w:p>
+      <w:proofErr w:type="spellStart"/>
+      <w:r>
+        <w:rPr>
+          <w:b/>
+        </w:rPr>
+        <w:lastRenderedPageBreak/>
+        <w:t>Layer</w:t>
+      </w:r>
+      <w:proofErr w:type="spellEnd"/>
+      <w:r>
+        <w:rPr>
+          <w:b/>
+        </w:rPr>
+        <w:t xml:space="preserve"> </w:t>
+      </w:r>
+      <w:proofErr w:type="spellStart"/>
+      <w:r>
+        <w:rPr>
+          <w:b/>
+        </w:rPr>
+        <w:t>Supertype</w:t>
+      </w:r>
+      <w:proofErr w:type="spellEnd"/>
+      <w:r>
+        <w:rPr>
+          <w:b/>
+        </w:rPr>
+        <w:t>*</w:t>
+      </w:r>
+      <w:r>
+        <w:rPr>
+          <w:b/>
+          <w:vertAlign w:val="superscript"/>
+        </w:rPr>
+        <w:t>1</w:t>
+      </w:r>
+      <w:r>
+        <w:rPr>
+          <w:b/>
+          <w:vertAlign w:val="superscript"/>
+        </w:rPr>
+        <w:t>7</w:t>
+      </w:r>
+    </w:p>
+    <w:p/>
+    <w:p>
+      <w:pPr>
+        <w:rPr>
+          <w:b/>
+        </w:rPr>
+      </w:pPr>
+      <w:r>
+        <w:rPr>
+          <w:b/>
+        </w:rPr>
+        <w:t>4.5.</w:t>
+      </w:r>
+      <w:r>
+        <w:rPr>
+          <w:b/>
+        </w:rPr>
+        <w:t>2</w:t>
+      </w:r>
+      <w:r>
+        <w:rPr>
+          <w:b/>
+        </w:rPr>
+        <w:t xml:space="preserve"> – </w:t>
+      </w:r>
+      <w:r>
+        <w:rPr>
+          <w:b/>
+        </w:rPr>
+        <w:t>Exemplos</w:t>
+      </w:r>
+    </w:p>
+    <w:p>
+      <w:pPr>
+        <w:rPr>
+          <w:b/>
+        </w:rPr>
+      </w:pPr>
+      <w:r>
+        <w:rPr>
+          <w:b/>
+        </w:rPr>
+        <w:t>4.5.3</w:t>
+      </w:r>
+      <w:r>
+        <w:rPr>
+          <w:b/>
+        </w:rPr>
+        <w:t xml:space="preserve"> – </w:t>
+      </w:r>
+      <w:r>
+        <w:rPr>
+          <w:b/>
+        </w:rPr>
+        <w:t>Novo Objeto</w:t>
+      </w:r>
+    </w:p>
+    <w:p>
+      <w:pPr>
+        <w:rPr>
+          <w:b/>
+        </w:rPr>
+      </w:pPr>
+      <w:r>
+        <w:rPr>
+          <w:b/>
+        </w:rPr>
+        <w:t>4.5.4</w:t>
+      </w:r>
+      <w:r>
+        <w:rPr>
+          <w:b/>
+        </w:rPr>
+        <w:t xml:space="preserve"> –</w:t>
+      </w:r>
+      <w:r>
+        <w:rPr>
+          <w:b/>
+        </w:rPr>
+        <w:t xml:space="preserve"> Obter Objeto</w:t>
+      </w:r>
+    </w:p>
+    <w:p>
+      <w:pPr>
+        <w:rPr>
+          <w:b/>
+        </w:rPr>
+      </w:pPr>
+      <w:r>
+        <w:rPr>
+          <w:b/>
+        </w:rPr>
+        <w:t xml:space="preserve">4.5.5 </w:t>
+      </w:r>
+      <w:r>
+        <w:rPr>
+          <w:b/>
+        </w:rPr>
+        <w:t>–</w:t>
+      </w:r>
+      <w:r>
+        <w:rPr>
+          <w:b/>
+        </w:rPr>
+        <w:t xml:space="preserve"> Alterar Objeto</w:t>
+      </w:r>
+    </w:p>
+    <w:p>
+      <w:pPr>
+        <w:rPr>
+          <w:b/>
+        </w:rPr>
+      </w:pPr>
+      <w:r>
+        <w:rPr>
+          <w:b/>
+        </w:rPr>
+        <w:t>4.5.</w:t>
+      </w:r>
+      <w:r>
+        <w:rPr>
+          <w:b/>
+        </w:rPr>
+        <w:t>6</w:t>
+      </w:r>
+      <w:r>
+        <w:rPr>
+          <w:b/>
+        </w:rPr>
+        <w:t xml:space="preserve"> –</w:t>
+      </w:r>
+      <w:r>
+        <w:rPr>
+          <w:b/>
+        </w:rPr>
+        <w:t xml:space="preserve"> Clonar Objeto</w:t>
+      </w:r>
+    </w:p>
+    <w:p>
+      <w:pPr>
+        <w:rPr>
+          <w:b/>
+        </w:rPr>
+      </w:pPr>
+      <w:r>
+        <w:rPr>
+          <w:b/>
+        </w:rPr>
+        <w:t>4.5.</w:t>
+      </w:r>
+      <w:r>
+        <w:rPr>
+          <w:b/>
+        </w:rPr>
+        <w:t>7</w:t>
+      </w:r>
+      <w:r>
+        <w:rPr>
+          <w:b/>
+        </w:rPr>
+        <w:t xml:space="preserve"> –</w:t>
+      </w:r>
+      <w:r>
+        <w:rPr>
+          <w:b/>
+        </w:rPr>
+        <w:t xml:space="preserve"> Excluir Objeto</w:t>
+      </w:r>
+    </w:p>
+    <w:p>
+      <w:pPr>
+        <w:rPr>
+          <w:b/>
+          <w:sz w:val="28"/>
+        </w:rPr>
+      </w:pPr>
+      <w:r>
+        <w:rPr>
+          <w:b/>
+          <w:sz w:val="28"/>
+        </w:rPr>
+        <w:t>4.6</w:t>
+      </w:r>
+      <w:r>
+        <w:rPr>
+          <w:b/>
+          <w:sz w:val="28"/>
+        </w:rPr>
+        <w:t xml:space="preserve"> – </w:t>
+      </w:r>
+      <w:r>
+        <w:rPr>
+          <w:b/>
+          <w:sz w:val="28"/>
+        </w:rPr>
+        <w:t xml:space="preserve">Manipulando </w:t>
+      </w:r>
+      <w:r>
+        <w:rPr>
+          <w:b/>
+          <w:sz w:val="28"/>
+        </w:rPr>
+        <w:t>cole</w:t>
+      </w:r>
+      <w:r>
+        <w:rPr>
+          <w:b/>
+          <w:sz w:val="28"/>
+        </w:rPr>
+        <w:t>ç</w:t>
+      </w:r>
+      <w:r>
+        <w:rPr>
+          <w:b/>
+          <w:sz w:val="28"/>
+        </w:rPr>
+        <w:t>ões</w:t>
+      </w:r>
+    </w:p>
+    <w:p>
+      <w:pPr>
+        <w:rPr>
+          <w:b/>
+        </w:rPr>
+      </w:pPr>
+      <w:r>
+        <w:rPr>
+          <w:b/>
+        </w:rPr>
+        <w:t>4.6</w:t>
+      </w:r>
+      <w:r>
+        <w:rPr>
+          <w:b/>
+        </w:rPr>
+        <w:t>.</w:t>
+      </w:r>
+      <w:r>
+        <w:rPr>
+          <w:b/>
+        </w:rPr>
+        <w:t>1</w:t>
+      </w:r>
+      <w:r>
+        <w:rPr>
+          <w:b/>
+        </w:rPr>
+        <w:t xml:space="preserve"> –</w:t>
+      </w:r>
+      <w:r>
+        <w:rPr>
+          <w:b/>
+        </w:rPr>
+        <w:t xml:space="preserve"> </w:t>
+      </w:r>
+      <w:proofErr w:type="spellStart"/>
+      <w:r>
+        <w:rPr>
+          <w:b/>
+        </w:rPr>
+        <w:t>Repository</w:t>
+      </w:r>
+      <w:proofErr w:type="spellEnd"/>
+      <w:r>
+        <w:rPr>
+          <w:b/>
+        </w:rPr>
+        <w:t xml:space="preserve"> </w:t>
+      </w:r>
+      <w:r>
+        <w:rPr>
+          <w:b/>
+        </w:rPr>
+        <w:t>*</w:t>
+      </w:r>
+      <w:r>
+        <w:rPr>
+          <w:b/>
+          <w:vertAlign w:val="superscript"/>
+        </w:rPr>
+        <w:t>1</w:t>
+      </w:r>
+      <w:r>
+        <w:rPr>
+          <w:b/>
+          <w:vertAlign w:val="superscript"/>
+        </w:rPr>
+        <w:t>9</w:t>
+      </w:r>
+    </w:p>
+    <w:p>
+      <w:r>
+        <w:t xml:space="preserve">Um </w:t>
+      </w:r>
+      <w:proofErr w:type="spellStart"/>
+      <w:r>
+        <w:t>Repository</w:t>
+      </w:r>
+      <w:proofErr w:type="spellEnd"/>
+      <w:r>
+        <w:t xml:space="preserve">, ou repositório, é uma camada da aplicação que trata de mediar </w:t>
+      </w:r>
+      <w:proofErr w:type="gramStart"/>
+      <w:r>
+        <w:t>a</w:t>
+      </w:r>
+      <w:proofErr w:type="gramEnd"/>
+      <w:r>
+        <w:t xml:space="preserve"> comunicação entre objetos de negócios e o banco de dados, atuando como um gerenciador de coleções de objetos.</w:t>
+      </w:r>
+    </w:p>
+    <w:p>
+      <w:pPr>
+        <w:rPr>
+          <w:b/>
+        </w:rPr>
+      </w:pPr>
+      <w:r>
+        <w:rPr>
+          <w:b/>
+        </w:rPr>
+        <w:t>4.6.</w:t>
+      </w:r>
+      <w:r>
+        <w:rPr>
+          <w:b/>
+        </w:rPr>
+        <w:t>2</w:t>
+      </w:r>
+      <w:r>
+        <w:rPr>
+          <w:b/>
+        </w:rPr>
+        <w:t xml:space="preserve"> –</w:t>
+      </w:r>
+      <w:r>
+        <w:rPr>
+          <w:b/>
+        </w:rPr>
+        <w:t xml:space="preserve"> </w:t>
+      </w:r>
+      <w:r>
+        <w:rPr>
+          <w:b/>
+        </w:rPr>
+        <w:t>Obter coleção de objetos</w:t>
+      </w:r>
+    </w:p>
+    <w:p>
+      <w:pPr>
+        <w:rPr>
+          <w:b/>
+        </w:rPr>
+      </w:pPr>
+      <w:r>
+        <w:rPr>
+          <w:b/>
+        </w:rPr>
+        <w:t>4.6.</w:t>
+      </w:r>
+      <w:r>
+        <w:rPr>
+          <w:b/>
+        </w:rPr>
+        <w:t>3</w:t>
+      </w:r>
+      <w:r>
+        <w:rPr>
+          <w:b/>
+        </w:rPr>
+        <w:t xml:space="preserve"> –</w:t>
+      </w:r>
+      <w:r>
+        <w:rPr>
+          <w:b/>
+        </w:rPr>
+        <w:t xml:space="preserve"> </w:t>
+      </w:r>
+      <w:r>
+        <w:rPr>
+          <w:b/>
+        </w:rPr>
+        <w:t>Alterar coleção de objetos</w:t>
+      </w:r>
+      <w:bookmarkStart w:id="0" w:name="_GoBack"/>
+      <w:bookmarkEnd w:id="0"/>
+    </w:p>
+    <w:p>
+      <w:pPr>
+        <w:rPr>
+          <w:b/>
+        </w:rPr>
+      </w:pPr>
+      <w:r>
+        <w:rPr>
+          <w:b/>
+        </w:rPr>
+        <w:t>4.6.1</w:t>
+      </w:r>
+      <w:r>
+        <w:rPr>
+          <w:b/>
+        </w:rPr>
+        <w:t xml:space="preserve"> –</w:t>
+      </w:r>
+      <w:r>
+        <w:rPr>
+          <w:b/>
+        </w:rPr>
+        <w:t xml:space="preserve"> </w:t>
+      </w:r>
+      <w:proofErr w:type="spellStart"/>
+      <w:r>
+        <w:rPr>
+          <w:b/>
+        </w:rPr>
+        <w:t>Repository</w:t>
+      </w:r>
+      <w:proofErr w:type="spellEnd"/>
+      <w:r>
+        <w:rPr>
+          <w:b/>
+        </w:rPr>
+        <w:t xml:space="preserve"> </w:t>
+      </w:r>
+      <w:r>
+        <w:rPr>
+          <w:b/>
+        </w:rPr>
+        <w:t>*</w:t>
+      </w:r>
+      <w:r>
+        <w:rPr>
+          <w:b/>
+          <w:vertAlign w:val="superscript"/>
+        </w:rPr>
+        <w:t>1</w:t>
+      </w:r>
+      <w:r>
+        <w:rPr>
+          <w:b/>
+          <w:vertAlign w:val="superscript"/>
+        </w:rPr>
+        <w:t>9</w:t>
+      </w:r>
+    </w:p>
     <w:p/>
     <w:p>
       <w:proofErr w:type="spellStart"/>

</xml_diff>